<commit_message>
slight tweaks to asu resume
</commit_message>
<xml_diff>
--- a/asu-resume.docx
+++ b/asu-resume.docx
@@ -5,7 +5,6 @@
     <w:p>
       <w:pPr>
         <w:pStyle w:val="Normal"/>
-        <w:pBdr/>
         <w:spacing w:lineRule="auto" w:line="240" w:before="0" w:after="0"/>
         <w:rPr>
           <w:b/>
@@ -25,7 +24,6 @@
     <w:p>
       <w:pPr>
         <w:pStyle w:val="Normal"/>
-        <w:pBdr/>
         <w:spacing w:lineRule="auto" w:line="240" w:before="0" w:after="0"/>
         <w:jc w:val="center"/>
         <w:rPr>
@@ -55,15 +53,7 @@
           <w:sz w:val="21"/>
           <w:szCs w:val="21"/>
         </w:rPr>
-        <w:t>bpalme11</w:t>
-      </w:r>
-      <w:r>
-        <w:rPr>
-          <w:color w:val="000000"/>
-          <w:sz w:val="21"/>
-          <w:szCs w:val="21"/>
-        </w:rPr>
-        <w:t>@</w:t>
+        <w:t>bpalme11@</w:t>
       </w:r>
       <w:r>
         <w:rPr>
@@ -101,44 +91,20 @@
           <w:sz w:val="21"/>
           <w:szCs w:val="21"/>
         </w:rPr>
-        <w:t>branden-palmer</w:t>
-      </w:r>
-      <w:r>
-        <w:rPr>
-          <w:sz w:val="21"/>
-          <w:szCs w:val="21"/>
-        </w:rPr>
-        <w:t xml:space="preserve"> • </w:t>
-      </w:r>
-      <w:r>
-        <w:rPr>
-          <w:color w:val="000000"/>
-          <w:sz w:val="21"/>
-          <w:szCs w:val="21"/>
-        </w:rPr>
-        <w:t>www.github.com/</w:t>
-      </w:r>
-      <w:r>
-        <w:rPr>
-          <w:color w:val="000000"/>
-          <w:sz w:val="21"/>
-          <w:szCs w:val="21"/>
-        </w:rPr>
-        <w:t xml:space="preserve">palmerusaf •  </w:t>
-      </w:r>
-      <w:r>
-        <w:rPr>
-          <w:color w:val="000000"/>
-          <w:sz w:val="21"/>
-          <w:szCs w:val="21"/>
-        </w:rPr>
-        <w:t>www.brandenpalmer.dev</w:t>
-      </w:r>
-    </w:p>
-    <w:p>
-      <w:pPr>
-        <w:pStyle w:val="Normal"/>
-        <w:pBdr/>
+        <w:t xml:space="preserve">branden-palmer • </w:t>
+      </w:r>
+      <w:r>
+        <w:rPr>
+          <w:color w:val="000000"/>
+          <w:sz w:val="21"/>
+          <w:szCs w:val="21"/>
+        </w:rPr>
+        <w:t>www.github.com/palmerusaf •  www.brandenpalmer.dev</w:t>
+      </w:r>
+    </w:p>
+    <w:p>
+      <w:pPr>
+        <w:pStyle w:val="Normal"/>
         <w:spacing w:lineRule="auto" w:line="240" w:before="0" w:after="0"/>
         <w:rPr>
           <w:color w:val="000000"/>
@@ -157,27 +123,20 @@
     <w:p>
       <w:pPr>
         <w:pStyle w:val="Normal"/>
-        <w:pBdr/>
-        <w:spacing w:lineRule="auto" w:line="240" w:before="0" w:after="0"/>
-        <w:rPr>
-          <w:b/>
-          <w:b/>
-          <w:color w:val="000000"/>
-          <w:sz w:val="21"/>
-          <w:szCs w:val="21"/>
-        </w:rPr>
-      </w:pPr>
-      <w:r>
-        <w:rPr>
-          <w:b/>
-          <w:color w:val="000000"/>
-          <w:sz w:val="21"/>
-          <w:szCs w:val="21"/>
-        </w:rPr>
+        <w:spacing w:lineRule="auto" w:line="240" w:before="0" w:after="0"/>
+        <w:rPr>
+          <w:b/>
+          <w:b/>
+          <w:color w:val="000000"/>
+          <w:sz w:val="21"/>
+          <w:szCs w:val="21"/>
+        </w:rPr>
+      </w:pPr>
+      <w:r>
         <mc:AlternateContent>
           <mc:Choice Requires="wps">
             <w:drawing>
-              <wp:anchor behindDoc="0" distT="0" distB="0" distL="0" distR="0" simplePos="0" locked="0" layoutInCell="0" allowOverlap="1" relativeHeight="2" wp14:anchorId="5736E53C">
+              <wp:anchor behindDoc="0" distT="5080" distB="5715" distL="635" distR="1270" simplePos="0" locked="0" layoutInCell="0" allowOverlap="1" relativeHeight="2" wp14:anchorId="5736E53C">
                 <wp:simplePos x="0" y="0"/>
                 <wp:positionH relativeFrom="column">
                   <wp:posOffset>0</wp:posOffset>
@@ -250,7 +209,6 @@
     <w:p>
       <w:pPr>
         <w:pStyle w:val="Normal"/>
-        <w:pBdr/>
         <w:spacing w:lineRule="auto" w:line="240" w:before="0" w:after="0"/>
         <w:rPr>
           <w:color w:val="000000"/>
@@ -271,87 +229,27 @@
           <w:sz w:val="21"/>
           <w:szCs w:val="21"/>
         </w:rPr>
-        <w:t xml:space="preserve">Science </w:t>
-      </w:r>
-      <w:r>
-        <w:rPr>
-          <w:sz w:val="21"/>
-          <w:szCs w:val="21"/>
-        </w:rPr>
-        <w:t>Sophomore</w:t>
-      </w:r>
-      <w:r>
-        <w:rPr>
-          <w:color w:val="000000"/>
-          <w:sz w:val="21"/>
-          <w:szCs w:val="21"/>
-        </w:rPr>
-        <w:t xml:space="preserve"> with experience in </w:t>
-      </w:r>
-      <w:r>
-        <w:rPr>
-          <w:color w:val="000000"/>
-          <w:sz w:val="21"/>
-          <w:szCs w:val="21"/>
-        </w:rPr>
-        <w:t>front-end</w:t>
-      </w:r>
-      <w:r>
-        <w:rPr>
-          <w:color w:val="000000"/>
-          <w:sz w:val="21"/>
-          <w:szCs w:val="21"/>
-        </w:rPr>
-        <w:t xml:space="preserve"> development, object-oriented programming, and </w:t>
-      </w:r>
-      <w:r>
-        <w:rPr>
-          <w:color w:val="000000"/>
-          <w:sz w:val="21"/>
-          <w:szCs w:val="21"/>
-        </w:rPr>
-        <w:t>functional programming</w:t>
-      </w:r>
-      <w:r>
-        <w:rPr>
-          <w:sz w:val="21"/>
-          <w:szCs w:val="21"/>
-        </w:rPr>
-        <w:t xml:space="preserve">, seeking internship opportunities in </w:t>
-      </w:r>
-      <w:r>
-        <w:rPr>
-          <w:sz w:val="21"/>
-          <w:szCs w:val="21"/>
-        </w:rPr>
-        <w:t>fall</w:t>
-      </w:r>
-      <w:r>
-        <w:rPr>
-          <w:sz w:val="21"/>
-          <w:szCs w:val="21"/>
-        </w:rPr>
-        <w:t xml:space="preserve"> 202</w:t>
-      </w:r>
-      <w:r>
-        <w:rPr>
-          <w:sz w:val="21"/>
-          <w:szCs w:val="21"/>
-        </w:rPr>
-        <w:t>3</w:t>
-      </w:r>
-      <w:r>
-        <w:rPr>
-          <w:sz w:val="21"/>
-          <w:szCs w:val="21"/>
-        </w:rPr>
-        <w:t>.</w:t>
-      </w:r>
-    </w:p>
-    <w:p>
-      <w:pPr>
-        <w:pStyle w:val="Normal"/>
-        <w:pBdr/>
+        <w:t>Science Sophomore</w:t>
+      </w:r>
+      <w:r>
+        <w:rPr>
+          <w:color w:val="000000"/>
+          <w:sz w:val="21"/>
+          <w:szCs w:val="21"/>
+        </w:rPr>
+        <w:t xml:space="preserve"> with experience in front-end development, object-oriented programming, and functional programming</w:t>
+      </w:r>
+      <w:r>
+        <w:rPr>
+          <w:sz w:val="21"/>
+          <w:szCs w:val="21"/>
+        </w:rPr>
+        <w:t>, seeking internship opportunities in fall 2023.</w:t>
+      </w:r>
+    </w:p>
+    <w:p>
+      <w:pPr>
+        <w:pStyle w:val="Normal"/>
         <w:spacing w:lineRule="auto" w:line="240" w:before="0" w:after="0"/>
         <w:rPr>
           <w:b/>
@@ -373,7 +271,6 @@
     <w:p>
       <w:pPr>
         <w:pStyle w:val="Normal"/>
-        <w:pBdr/>
         <w:spacing w:lineRule="auto" w:line="240" w:before="0" w:after="0"/>
         <w:rPr>
           <w:b/>
@@ -396,7 +293,6 @@
     <w:p>
       <w:pPr>
         <w:pStyle w:val="Normal"/>
-        <w:pBdr/>
         <w:tabs>
           <w:tab w:val="clear" w:pos="720"/>
           <w:tab w:val="right" w:pos="10800" w:leader="none"/>
@@ -437,7 +333,7 @@
         <mc:AlternateContent>
           <mc:Choice Requires="wps">
             <w:drawing>
-              <wp:anchor behindDoc="0" distT="0" distB="0" distL="0" distR="0" simplePos="0" locked="0" layoutInCell="0" allowOverlap="1" relativeHeight="3" wp14:anchorId="0B9C4D3A">
+              <wp:anchor behindDoc="0" distT="5080" distB="5715" distL="635" distR="1270" simplePos="0" locked="0" layoutInCell="0" allowOverlap="1" relativeHeight="3" wp14:anchorId="0B9C4D3A">
                 <wp:simplePos x="0" y="0"/>
                 <wp:positionH relativeFrom="column">
                   <wp:posOffset>-20320</wp:posOffset>
@@ -484,7 +380,7 @@
           </mc:Choice>
           <mc:Fallback>
             <w:pict>
-              <v:shape id="shape_0" ID="Straight Arrow Connector 5" stroked="t" o:allowincell="f" style="position:absolute;margin-left:-1.6pt;margin-top:0pt;width:550.55pt;height:0.95pt;mso-wrap-style:none;v-text-anchor:middle" wp14:anchorId="0B9C4D3A" type="_x0000_t32">
+              <v:shape id="shape_0" ID="Straight Arrow Connector 5" stroked="t" o:allowincell="f" style="position:absolute;margin-left:-1.6pt;margin-top:0.05pt;width:550.55pt;height:0.95pt;mso-wrap-style:none;v-text-anchor:middle" wp14:anchorId="0B9C4D3A" type="_x0000_t32">
                 <v:fill o:detectmouseclick="t" on="false"/>
                 <v:stroke color="black" weight="9360" joinstyle="miter" endcap="flat"/>
                 <w10:wrap type="none"/>
@@ -495,7 +391,7 @@
         <mc:AlternateContent>
           <mc:Choice Requires="wps">
             <w:drawing>
-              <wp:anchor behindDoc="0" distT="0" distB="0" distL="0" distR="0" simplePos="0" locked="0" layoutInCell="0" allowOverlap="1" relativeHeight="4" wp14:anchorId="15C644B9">
+              <wp:anchor behindDoc="0" distT="5080" distB="5715" distL="635" distR="1270" simplePos="0" locked="0" layoutInCell="0" allowOverlap="1" relativeHeight="4" wp14:anchorId="15C644B9">
                 <wp:simplePos x="0" y="0"/>
                 <wp:positionH relativeFrom="column">
                   <wp:posOffset>-20320</wp:posOffset>
@@ -542,7 +438,7 @@
           </mc:Choice>
           <mc:Fallback>
             <w:pict>
-              <v:shape id="shape_0" ID="Straight Arrow Connector 8" stroked="t" o:allowincell="f" style="position:absolute;margin-left:-1.6pt;margin-top:0pt;width:550.55pt;height:0.95pt;mso-wrap-style:none;v-text-anchor:middle" wp14:anchorId="15C644B9" type="_x0000_t32">
+              <v:shape id="shape_0" ID="Straight Arrow Connector 8" stroked="t" o:allowincell="f" style="position:absolute;margin-left:-1.6pt;margin-top:0.05pt;width:550.55pt;height:0.95pt;mso-wrap-style:none;v-text-anchor:middle" wp14:anchorId="15C644B9" type="_x0000_t32">
                 <v:fill o:detectmouseclick="t" on="false"/>
                 <v:stroke color="black" weight="9360" joinstyle="miter" endcap="flat"/>
                 <w10:wrap type="none"/>
@@ -553,7 +449,7 @@
         <mc:AlternateContent>
           <mc:Choice Requires="wps">
             <w:drawing>
-              <wp:anchor behindDoc="0" distT="0" distB="0" distL="0" distR="0" simplePos="0" locked="0" layoutInCell="0" allowOverlap="1" relativeHeight="5" wp14:anchorId="2DE029B2">
+              <wp:anchor behindDoc="0" distT="5080" distB="5715" distL="635" distR="1270" simplePos="0" locked="0" layoutInCell="0" allowOverlap="1" relativeHeight="5" wp14:anchorId="2DE029B2">
                 <wp:simplePos x="0" y="0"/>
                 <wp:positionH relativeFrom="column">
                   <wp:posOffset>0</wp:posOffset>
@@ -600,7 +496,7 @@
           </mc:Choice>
           <mc:Fallback>
             <w:pict>
-              <v:shape id="shape_0" ID="Straight Arrow Connector 9" stroked="t" o:allowincell="f" style="position:absolute;margin-left:0pt;margin-top:0pt;width:550.55pt;height:0.95pt;mso-wrap-style:none;v-text-anchor:middle" wp14:anchorId="2DE029B2" type="_x0000_t32">
+              <v:shape id="shape_0" ID="Straight Arrow Connector 9" stroked="t" o:allowincell="f" style="position:absolute;margin-left:0pt;margin-top:0.05pt;width:550.55pt;height:0.95pt;mso-wrap-style:none;v-text-anchor:middle" wp14:anchorId="2DE029B2" type="_x0000_t32">
                 <v:fill o:detectmouseclick="t" on="false"/>
                 <v:stroke color="black" weight="9360" joinstyle="miter" endcap="flat"/>
                 <w10:wrap type="none"/>
@@ -616,37 +512,12 @@
           <w:szCs w:val="21"/>
         </w:rPr>
         <w:tab/>
-        <w:t xml:space="preserve">Expected </w:t>
-      </w:r>
-      <w:r>
-        <w:rPr>
-          <w:color w:val="000000"/>
-          <w:sz w:val="21"/>
-          <w:szCs w:val="21"/>
-        </w:rPr>
-        <w:t>Dec</w:t>
-      </w:r>
-      <w:r>
-        <w:rPr>
-          <w:color w:val="000000"/>
-          <w:sz w:val="21"/>
-          <w:szCs w:val="21"/>
-        </w:rPr>
-        <w:t xml:space="preserve"> 202</w:t>
-      </w:r>
-      <w:r>
-        <w:rPr>
-          <w:color w:val="000000"/>
-          <w:sz w:val="21"/>
-          <w:szCs w:val="21"/>
-        </w:rPr>
-        <w:t>5</w:t>
-      </w:r>
-    </w:p>
-    <w:p>
-      <w:pPr>
-        <w:pStyle w:val="Normal"/>
-        <w:pBdr/>
+        <w:t>Expected Dec 2025</w:t>
+      </w:r>
+    </w:p>
+    <w:p>
+      <w:pPr>
+        <w:pStyle w:val="Normal"/>
         <w:tabs>
           <w:tab w:val="clear" w:pos="720"/>
           <w:tab w:val="right" w:pos="10800" w:leader="none"/>
@@ -680,14 +551,7 @@
           <w:sz w:val="21"/>
           <w:szCs w:val="21"/>
         </w:rPr>
-        <w:t>3.</w:t>
-      </w:r>
-      <w:r>
-        <w:rPr>
-          <w:sz w:val="21"/>
-          <w:szCs w:val="21"/>
-        </w:rPr>
-        <w:t>69</w:t>
+        <w:t>3.69</w:t>
       </w:r>
       <w:r>
         <w:rPr>
@@ -701,7 +565,6 @@
     <w:p>
       <w:pPr>
         <w:pStyle w:val="Normal"/>
-        <w:pBdr/>
         <w:tabs>
           <w:tab w:val="clear" w:pos="720"/>
           <w:tab w:val="right" w:pos="10800" w:leader="none"/>
@@ -717,13 +580,18 @@
         </w:rPr>
       </w:pPr>
       <w:r>
-        <w:rPr/>
-      </w:r>
-    </w:p>
-    <w:p>
-      <w:pPr>
-        <w:pStyle w:val="Normal"/>
-        <w:pBdr/>
+        <w:rPr>
+          <w:b/>
+          <w:bCs/>
+          <w:color w:val="000000"/>
+          <w:sz w:val="21"/>
+          <w:szCs w:val="21"/>
+        </w:rPr>
+      </w:r>
+    </w:p>
+    <w:p>
+      <w:pPr>
+        <w:pStyle w:val="Normal"/>
         <w:tabs>
           <w:tab w:val="clear" w:pos="720"/>
           <w:tab w:val="right" w:pos="10800" w:leader="none"/>
@@ -769,7 +637,6 @@
     <w:p>
       <w:pPr>
         <w:pStyle w:val="Normal"/>
-        <w:pBdr/>
         <w:tabs>
           <w:tab w:val="clear" w:pos="720"/>
           <w:tab w:val="right" w:pos="10800" w:leader="none"/>
@@ -800,7 +667,6 @@
     <w:p>
       <w:pPr>
         <w:pStyle w:val="Normal"/>
-        <w:pBdr/>
         <w:spacing w:lineRule="auto" w:line="240" w:before="0" w:after="0"/>
         <w:rPr>
           <w:color w:val="000000"/>
@@ -819,27 +685,20 @@
     <w:p>
       <w:pPr>
         <w:pStyle w:val="Normal"/>
-        <w:pBdr/>
-        <w:spacing w:lineRule="auto" w:line="240" w:before="0" w:after="0"/>
-        <w:rPr>
-          <w:b/>
-          <w:b/>
-          <w:color w:val="000000"/>
-          <w:sz w:val="21"/>
-          <w:szCs w:val="21"/>
-        </w:rPr>
-      </w:pPr>
-      <w:r>
-        <w:rPr>
-          <w:b/>
-          <w:color w:val="000000"/>
-          <w:sz w:val="21"/>
-          <w:szCs w:val="21"/>
-        </w:rPr>
+        <w:spacing w:lineRule="auto" w:line="240" w:before="0" w:after="0"/>
+        <w:rPr>
+          <w:b/>
+          <w:b/>
+          <w:color w:val="000000"/>
+          <w:sz w:val="21"/>
+          <w:szCs w:val="21"/>
+        </w:rPr>
+      </w:pPr>
+      <w:r>
         <mc:AlternateContent>
           <mc:Choice Requires="wps">
             <w:drawing>
-              <wp:anchor behindDoc="0" distT="0" distB="0" distL="0" distR="0" simplePos="0" locked="0" layoutInCell="0" allowOverlap="1" relativeHeight="6" wp14:anchorId="6EF01931">
+              <wp:anchor behindDoc="0" distT="5080" distB="5715" distL="635" distR="1270" simplePos="0" locked="0" layoutInCell="0" allowOverlap="1" relativeHeight="6" wp14:anchorId="6EF01931">
                 <wp:simplePos x="0" y="0"/>
                 <wp:positionH relativeFrom="column">
                   <wp:posOffset>0</wp:posOffset>
@@ -921,7 +780,6 @@
     <w:p>
       <w:pPr>
         <w:pStyle w:val="Normal"/>
-        <w:pBdr/>
         <w:spacing w:lineRule="auto" w:line="240" w:before="0" w:after="0"/>
         <w:rPr>
           <w:color w:val="000000"/>
@@ -944,29 +802,12 @@
           <w:sz w:val="21"/>
           <w:szCs w:val="21"/>
         </w:rPr>
-        <w:t xml:space="preserve">: JavaScript, </w:t>
-      </w:r>
-      <w:r>
-        <w:rPr>
-          <w:color w:val="000000"/>
-          <w:sz w:val="21"/>
-          <w:szCs w:val="21"/>
-        </w:rPr>
-        <w:t>TypeScript,</w:t>
-      </w:r>
-      <w:r>
-        <w:rPr>
-          <w:color w:val="000000"/>
-          <w:sz w:val="21"/>
-          <w:szCs w:val="21"/>
-        </w:rPr>
-        <w:t xml:space="preserve"> Bash</w:t>
-      </w:r>
-    </w:p>
-    <w:p>
-      <w:pPr>
-        <w:pStyle w:val="Normal"/>
-        <w:pBdr/>
+        <w:t>: JavaScript, TypeScript, Bash</w:t>
+      </w:r>
+    </w:p>
+    <w:p>
+      <w:pPr>
+        <w:pStyle w:val="Normal"/>
         <w:spacing w:lineRule="auto" w:line="240" w:before="0" w:after="0"/>
         <w:rPr>
           <w:color w:val="000000"/>
@@ -989,37 +830,12 @@
           <w:sz w:val="21"/>
           <w:szCs w:val="21"/>
         </w:rPr>
-        <w:t xml:space="preserve">: HTML, CSS, React.JS, </w:t>
-      </w:r>
-      <w:r>
-        <w:rPr>
-          <w:color w:val="000000"/>
-          <w:sz w:val="21"/>
-          <w:szCs w:val="21"/>
-        </w:rPr>
-        <w:t>Tail</w:t>
-      </w:r>
-      <w:r>
-        <w:rPr>
-          <w:color w:val="000000"/>
-          <w:sz w:val="21"/>
-          <w:szCs w:val="21"/>
-        </w:rPr>
-        <w:t>w</w:t>
-      </w:r>
-      <w:r>
-        <w:rPr>
-          <w:color w:val="000000"/>
-          <w:sz w:val="21"/>
-          <w:szCs w:val="21"/>
-        </w:rPr>
-        <w:t>indCSS, SCSS</w:t>
-      </w:r>
-    </w:p>
-    <w:p>
-      <w:pPr>
-        <w:pStyle w:val="Normal"/>
-        <w:pBdr/>
+        <w:t>: HTML, CSS, React.JS, TailwindCSS, SCSS</w:t>
+      </w:r>
+    </w:p>
+    <w:p>
+      <w:pPr>
+        <w:pStyle w:val="Normal"/>
         <w:spacing w:lineRule="auto" w:line="240" w:before="0" w:after="0"/>
         <w:ind w:right="90" w:hanging="0"/>
         <w:rPr>
@@ -1035,88 +851,15 @@
           <w:sz w:val="21"/>
           <w:szCs w:val="21"/>
         </w:rPr>
-        <w:t xml:space="preserve">Tools, </w:t>
-      </w:r>
-      <w:r>
-        <w:rPr>
-          <w:b/>
-          <w:color w:val="000000"/>
-          <w:sz w:val="21"/>
-          <w:szCs w:val="21"/>
-        </w:rPr>
-        <w:t>Databases, and OS</w:t>
-      </w:r>
-      <w:r>
-        <w:rPr>
-          <w:color w:val="000000"/>
-          <w:sz w:val="21"/>
-          <w:szCs w:val="21"/>
-        </w:rPr>
-        <w:t xml:space="preserve">: </w:t>
-      </w:r>
-      <w:r>
-        <w:rPr>
-          <w:color w:val="000000"/>
-          <w:sz w:val="21"/>
-          <w:szCs w:val="21"/>
-        </w:rPr>
-        <w:t>Storybook.</w:t>
-      </w:r>
-      <w:r>
-        <w:rPr>
-          <w:color w:val="000000"/>
-          <w:sz w:val="21"/>
-          <w:szCs w:val="21"/>
-        </w:rPr>
-        <w:t>js</w:t>
-      </w:r>
-      <w:r>
-        <w:rPr>
-          <w:color w:val="000000"/>
-          <w:sz w:val="21"/>
-          <w:szCs w:val="21"/>
-        </w:rPr>
-        <w:t xml:space="preserve">, </w:t>
-      </w:r>
-      <w:r>
-        <w:rPr>
-          <w:color w:val="000000"/>
-          <w:sz w:val="21"/>
-          <w:szCs w:val="21"/>
-        </w:rPr>
-        <w:t>Firebase,</w:t>
-      </w:r>
-      <w:r>
-        <w:rPr>
-          <w:color w:val="000000"/>
-          <w:sz w:val="21"/>
-          <w:szCs w:val="21"/>
-        </w:rPr>
-        <w:t xml:space="preserve"> Git, GitHub, Linux/Unix, </w:t>
-      </w:r>
-      <w:r>
-        <w:rPr>
-          <w:color w:val="000000"/>
-          <w:sz w:val="21"/>
-          <w:szCs w:val="21"/>
-        </w:rPr>
-        <w:t xml:space="preserve">Neovim, </w:t>
-      </w:r>
-      <w:r>
-        <w:rPr>
-          <w:color w:val="000000"/>
-          <w:sz w:val="21"/>
-          <w:szCs w:val="21"/>
-        </w:rPr>
-        <w:t>Webpack, Jest.</w:t>
-      </w:r>
-      <w:r>
-        <w:rPr>
-          <w:color w:val="000000"/>
-          <w:sz w:val="21"/>
-          <w:szCs w:val="21"/>
-        </w:rPr>
-        <w:t>js</w:t>
+        <w:t>Tools, Databases, and OS</w:t>
+      </w:r>
+      <w:r>
+        <w:rPr>
+          <w:color w:val="000000"/>
+          <w:sz w:val="21"/>
+          <w:szCs w:val="21"/>
+        </w:rPr>
+        <w:t>: Storybook.js, Firebase, Git, GitHub, Linux/Unix, Neovim, Webpack, Jest.js</w:t>
       </w:r>
     </w:p>
     <w:p>
@@ -1135,7 +878,11 @@
         </w:rPr>
       </w:pPr>
       <w:r>
-        <w:rPr/>
+        <w:rPr>
+          <w:b/>
+          <w:sz w:val="21"/>
+          <w:szCs w:val="21"/>
+        </w:rPr>
       </w:r>
     </w:p>
     <w:p>
@@ -1318,7 +1065,11 @@
         </w:rPr>
       </w:pPr>
       <w:r>
-        <w:rPr/>
+        <w:rPr>
+          <w:b/>
+          <w:sz w:val="21"/>
+          <w:szCs w:val="21"/>
+        </w:rPr>
       </w:r>
     </w:p>
     <w:p>
@@ -1361,15 +1112,7 @@
           <w:sz w:val="21"/>
           <w:szCs w:val="21"/>
         </w:rPr>
-        <w:t>Memespace</w:t>
-      </w:r>
-      <w:r>
-        <w:rPr>
-          <w:b/>
-          <w:sz w:val="21"/>
-          <w:szCs w:val="21"/>
-        </w:rPr>
-        <w:t xml:space="preserve">, </w:t>
+        <w:t xml:space="preserve">Memespace, </w:t>
       </w:r>
       <w:r>
         <w:rPr>
@@ -1384,7 +1127,7 @@
         <mc:AlternateContent>
           <mc:Choice Requires="wps">
             <w:drawing>
-              <wp:anchor behindDoc="0" distT="0" distB="0" distL="0" distR="0" simplePos="0" locked="0" layoutInCell="0" allowOverlap="1" relativeHeight="7" wp14:anchorId="0F2AE78C">
+              <wp:anchor behindDoc="0" distT="5080" distB="5715" distL="635" distR="1270" simplePos="0" locked="0" layoutInCell="0" allowOverlap="1" relativeHeight="7" wp14:anchorId="0F2AE78C">
                 <wp:simplePos x="0" y="0"/>
                 <wp:positionH relativeFrom="column">
                   <wp:posOffset>0</wp:posOffset>
@@ -1431,7 +1174,7 @@
           </mc:Choice>
           <mc:Fallback>
             <w:pict>
-              <v:shape id="shape_0" ID="Straight Arrow Connector 6" stroked="t" o:allowincell="f" style="position:absolute;margin-left:0pt;margin-top:0pt;width:550.55pt;height:0.95pt;mso-wrap-style:none;v-text-anchor:middle" wp14:anchorId="0F2AE78C" type="_x0000_t32">
+              <v:shape id="shape_0" ID="Straight Arrow Connector 6" stroked="t" o:allowincell="f" style="position:absolute;margin-left:0pt;margin-top:0.05pt;width:550.55pt;height:0.95pt;mso-wrap-style:none;v-text-anchor:middle" wp14:anchorId="0F2AE78C" type="_x0000_t32">
                 <v:fill o:detectmouseclick="t" on="false"/>
                 <v:stroke color="black" weight="9360" joinstyle="miter" endcap="flat"/>
                 <w10:wrap type="none"/>
@@ -1447,27 +1190,7 @@
         </w:rPr>
         <w:t xml:space="preserve"> </w:t>
         <w:tab/>
-      </w:r>
-      <w:r>
-        <w:rPr>
-          <w:sz w:val="21"/>
-          <w:szCs w:val="21"/>
-        </w:rPr>
-        <w:t>Fall</w:t>
-      </w:r>
-      <w:r>
-        <w:rPr>
-          <w:sz w:val="21"/>
-          <w:szCs w:val="21"/>
-        </w:rPr>
-        <w:t xml:space="preserve"> </w:t>
-      </w:r>
-      <w:r>
-        <w:rPr>
-          <w:sz w:val="21"/>
-          <w:szCs w:val="21"/>
-        </w:rPr>
-        <w:t>2022</w:t>
+        <w:t>Fall 2022</w:t>
       </w:r>
     </w:p>
     <w:p>
@@ -1549,43 +1272,7 @@
           <w:sz w:val="21"/>
           <w:szCs w:val="21"/>
         </w:rPr>
-        <w:t xml:space="preserve"> </w:t>
-      </w:r>
-      <w:r>
-        <w:rPr>
-          <w:b w:val="false"/>
-          <w:bCs w:val="false"/>
-          <w:sz w:val="21"/>
-          <w:szCs w:val="21"/>
-        </w:rPr>
-        <w:t>datab</w:t>
-      </w:r>
-      <w:r>
-        <w:rPr>
-          <w:b w:val="false"/>
-          <w:bCs w:val="false"/>
-          <w:sz w:val="21"/>
-          <w:szCs w:val="21"/>
-        </w:rPr>
-        <w:t>ase</w:t>
-      </w:r>
-      <w:r>
-        <w:rPr>
-          <w:b w:val="false"/>
-          <w:bCs w:val="false"/>
-          <w:sz w:val="21"/>
-          <w:szCs w:val="21"/>
-        </w:rPr>
-        <w:t xml:space="preserve"> </w:t>
-      </w:r>
-      <w:r>
-        <w:rPr>
-          <w:b w:val="false"/>
-          <w:bCs w:val="false"/>
-          <w:sz w:val="21"/>
-          <w:szCs w:val="21"/>
-        </w:rPr>
-        <w:t>for storage and user authentication</w:t>
+        <w:t xml:space="preserve"> database for storage and user authentication</w:t>
       </w:r>
     </w:p>
     <w:p>
@@ -1743,23 +1430,7 @@
           <w:sz w:val="21"/>
           <w:szCs w:val="21"/>
         </w:rPr>
-        <w:t>Battle Ship</w:t>
-      </w:r>
-      <w:r>
-        <w:rPr>
-          <w:b/>
-          <w:sz w:val="21"/>
-          <w:szCs w:val="21"/>
-        </w:rPr>
-        <w:t xml:space="preserve">, </w:t>
-      </w:r>
-      <w:r>
-        <w:rPr>
-          <w:b/>
-          <w:sz w:val="21"/>
-          <w:szCs w:val="21"/>
-        </w:rPr>
-        <w:t>Personal</w:t>
+        <w:t>Battle Ship, Personal</w:t>
       </w:r>
       <w:r>
         <w:rPr>
@@ -1768,24 +1439,33 @@
           <w:sz w:val="21"/>
           <w:szCs w:val="21"/>
         </w:rPr>
-        <w:t xml:space="preserve"> Proje</w:t>
-      </w:r>
-      <w:r>
-        <w:rPr>
-          <w:b/>
-          <w:i/>
-          <w:sz w:val="21"/>
-          <w:szCs w:val="21"/>
-        </w:rPr>
-        <w:t>ct</w:t>
+        <w:t xml:space="preserve"> Project</w:t>
         <w:tab/>
       </w:r>
       <w:r>
         <w:rPr>
-          <w:sz w:val="21"/>
-          <w:szCs w:val="21"/>
-        </w:rPr>
-        <w:t>Spring 2019</w:t>
+          <w:b w:val="false"/>
+          <w:bCs w:val="false"/>
+          <w:i w:val="false"/>
+          <w:iCs w:val="false"/>
+          <w:sz w:val="21"/>
+          <w:szCs w:val="21"/>
+        </w:rPr>
+        <w:t>Fall</w:t>
+      </w:r>
+      <w:r>
+        <w:rPr>
+          <w:sz w:val="21"/>
+          <w:szCs w:val="21"/>
+        </w:rPr>
+        <w:t xml:space="preserve"> 20</w:t>
+      </w:r>
+      <w:r>
+        <w:rPr>
+          <w:sz w:val="21"/>
+          <w:szCs w:val="21"/>
+        </w:rPr>
+        <w:t>22</w:t>
       </w:r>
     </w:p>
     <w:p>
@@ -1856,7 +1536,7 @@
           <w:sz w:val="21"/>
           <w:szCs w:val="21"/>
         </w:rPr>
-        <w:t xml:space="preserve">Used </w:t>
+        <w:t xml:space="preserve">Wrote 35 tests covering 3 modules and 16 functions using </w:t>
       </w:r>
       <w:r>
         <w:rPr>
@@ -1865,7 +1545,84 @@
           <w:sz w:val="21"/>
           <w:szCs w:val="21"/>
         </w:rPr>
-        <w:t xml:space="preserve">Jest </w:t>
+        <w:t>Jest.js</w:t>
+      </w:r>
+    </w:p>
+    <w:p>
+      <w:pPr>
+        <w:pStyle w:val="Normal"/>
+        <w:spacing w:lineRule="auto" w:line="240" w:before="0" w:after="0"/>
+        <w:ind w:left="720" w:hanging="0"/>
+        <w:rPr>
+          <w:sz w:val="16"/>
+          <w:szCs w:val="16"/>
+        </w:rPr>
+      </w:pPr>
+      <w:r>
+        <w:rPr>
+          <w:sz w:val="16"/>
+          <w:szCs w:val="16"/>
+        </w:rPr>
+      </w:r>
+    </w:p>
+    <w:p>
+      <w:pPr>
+        <w:pStyle w:val="Normal"/>
+        <w:spacing w:lineRule="auto" w:line="240" w:before="0" w:after="0"/>
+        <w:rPr>
+          <w:b/>
+          <w:b/>
+          <w:sz w:val="21"/>
+          <w:szCs w:val="21"/>
+        </w:rPr>
+      </w:pPr>
+      <w:r>
+        <w:rPr>
+          <w:b/>
+          <w:sz w:val="21"/>
+          <w:szCs w:val="21"/>
+        </w:rPr>
+        <w:t>WORK EXPERIENCE</w:t>
+      </w:r>
+    </w:p>
+    <w:p>
+      <w:pPr>
+        <w:pStyle w:val="Normal"/>
+        <w:spacing w:lineRule="auto" w:line="240" w:before="0" w:after="0"/>
+        <w:rPr>
+          <w:sz w:val="16"/>
+          <w:szCs w:val="16"/>
+        </w:rPr>
+      </w:pPr>
+      <w:r>
+        <w:rPr>
+          <w:sz w:val="16"/>
+          <w:szCs w:val="16"/>
+        </w:rPr>
+      </w:r>
+    </w:p>
+    <w:p>
+      <w:pPr>
+        <w:pStyle w:val="Normal"/>
+        <w:tabs>
+          <w:tab w:val="clear" w:pos="720"/>
+          <w:tab w:val="right" w:pos="10800" w:leader="none"/>
+        </w:tabs>
+        <w:spacing w:lineRule="auto" w:line="240" w:before="0" w:after="0"/>
+        <w:ind w:right="90" w:hanging="0"/>
+        <w:rPr>
+          <w:sz w:val="21"/>
+          <w:szCs w:val="21"/>
+        </w:rPr>
+      </w:pPr>
+      <w:r>
+        <w:rPr>
+          <w:b/>
+          <w:sz w:val="21"/>
+          <w:szCs w:val="21"/>
+        </w:rPr>
+        <w:t>Lockheed Martin, Balad, Iraq:  Senior Aircraft Technician</w:t>
+        <w:tab/>
       </w:r>
       <w:r>
         <w:rPr>
@@ -1874,190 +1631,6 @@
           <w:sz w:val="21"/>
           <w:szCs w:val="21"/>
         </w:rPr>
-        <w:t>to write 35 tests covering 3 modules and 16 functions</w:t>
-      </w:r>
-    </w:p>
-    <w:p>
-      <w:pPr>
-        <w:pStyle w:val="Normal"/>
-        <w:numPr>
-          <w:ilvl w:val="0"/>
-          <w:numId w:val="1"/>
-        </w:numPr>
-        <w:spacing w:lineRule="auto" w:line="240" w:before="0" w:after="0"/>
-        <w:rPr>
-          <w:sz w:val="21"/>
-          <w:szCs w:val="21"/>
-        </w:rPr>
-      </w:pPr>
-      <w:r>
-        <w:rPr>
-          <w:b w:val="false"/>
-          <w:bCs w:val="false"/>
-          <w:sz w:val="21"/>
-          <w:szCs w:val="21"/>
-        </w:rPr>
-        <w:t>W</w:t>
-      </w:r>
-      <w:r>
-        <w:rPr>
-          <w:b w:val="false"/>
-          <w:bCs w:val="false"/>
-          <w:sz w:val="21"/>
-          <w:szCs w:val="21"/>
-        </w:rPr>
-        <w:t xml:space="preserve">rote 35 tests covering 3 modules and 16 functions using </w:t>
-      </w:r>
-      <w:r>
-        <w:rPr>
-          <w:b/>
-          <w:bCs/>
-          <w:sz w:val="21"/>
-          <w:szCs w:val="21"/>
-        </w:rPr>
-        <w:t>Jest.js</w:t>
-      </w:r>
-    </w:p>
-    <w:p>
-      <w:pPr>
-        <w:pStyle w:val="Normal"/>
-        <w:spacing w:lineRule="auto" w:line="240" w:before="0" w:after="0"/>
-        <w:ind w:left="720" w:hanging="0"/>
-        <w:rPr>
-          <w:sz w:val="16"/>
-          <w:szCs w:val="16"/>
-        </w:rPr>
-      </w:pPr>
-      <w:r>
-        <w:rPr>
-          <w:sz w:val="16"/>
-          <w:szCs w:val="16"/>
-        </w:rPr>
-      </w:r>
-    </w:p>
-    <w:p>
-      <w:pPr>
-        <w:pStyle w:val="Normal"/>
-        <w:pBdr/>
-        <w:spacing w:lineRule="auto" w:line="240" w:before="0" w:after="0"/>
-        <w:rPr>
-          <w:b/>
-          <w:b/>
-          <w:sz w:val="21"/>
-          <w:szCs w:val="21"/>
-        </w:rPr>
-      </w:pPr>
-      <w:r>
-        <w:rPr>
-          <w:b/>
-          <w:sz w:val="21"/>
-          <w:szCs w:val="21"/>
-        </w:rPr>
-        <w:t>WORK EXPERIENCE</w:t>
-      </w:r>
-    </w:p>
-    <w:p>
-      <w:pPr>
-        <w:pStyle w:val="Normal"/>
-        <w:pBdr/>
-        <w:spacing w:lineRule="auto" w:line="240" w:before="0" w:after="0"/>
-        <w:rPr>
-          <w:sz w:val="16"/>
-          <w:szCs w:val="16"/>
-        </w:rPr>
-      </w:pPr>
-      <w:r>
-        <w:rPr>
-          <w:sz w:val="16"/>
-          <w:szCs w:val="16"/>
-        </w:rPr>
-      </w:r>
-    </w:p>
-    <w:p>
-      <w:pPr>
-        <w:pStyle w:val="Normal"/>
-        <w:tabs>
-          <w:tab w:val="clear" w:pos="720"/>
-          <w:tab w:val="right" w:pos="10800" w:leader="none"/>
-        </w:tabs>
-        <w:spacing w:lineRule="auto" w:line="240" w:before="0" w:after="0"/>
-        <w:ind w:right="90" w:hanging="0"/>
-        <w:rPr>
-          <w:sz w:val="21"/>
-          <w:szCs w:val="21"/>
-        </w:rPr>
-      </w:pPr>
-      <w:r>
-        <w:rPr>
-          <w:b/>
-          <w:sz w:val="21"/>
-          <w:szCs w:val="21"/>
-        </w:rPr>
-        <w:t>Lockheed Martin</w:t>
-      </w:r>
-      <w:r>
-        <w:rPr>
-          <w:b/>
-          <w:sz w:val="21"/>
-          <w:szCs w:val="21"/>
-        </w:rPr>
-        <w:t xml:space="preserve">, </w:t>
-      </w:r>
-      <w:r>
-        <w:rPr>
-          <w:b/>
-          <w:sz w:val="21"/>
-          <w:szCs w:val="21"/>
-        </w:rPr>
-        <w:t>Balad</w:t>
-      </w:r>
-      <w:r>
-        <w:rPr>
-          <w:b/>
-          <w:sz w:val="21"/>
-          <w:szCs w:val="21"/>
-        </w:rPr>
-        <w:t xml:space="preserve">, </w:t>
-      </w:r>
-      <w:r>
-        <w:rPr>
-          <w:b/>
-          <w:sz w:val="21"/>
-          <w:szCs w:val="21"/>
-        </w:rPr>
-        <w:t>Iraq</w:t>
-      </w:r>
-      <w:r>
-        <w:rPr>
-          <w:b/>
-          <w:sz w:val="21"/>
-          <w:szCs w:val="21"/>
-        </w:rPr>
-        <w:t xml:space="preserve">:  </w:t>
-      </w:r>
-      <w:r>
-        <w:rPr>
-          <w:b/>
-          <w:sz w:val="21"/>
-          <w:szCs w:val="21"/>
-        </w:rPr>
-        <w:t>Senior Aircraft Technician</w:t>
-      </w:r>
-      <w:r>
-        <w:rPr>
-          <w:b/>
-          <w:sz w:val="21"/>
-          <w:szCs w:val="21"/>
-        </w:rPr>
-        <w:tab/>
-      </w:r>
-      <w:r>
-        <w:rPr>
-          <w:b w:val="false"/>
-          <w:bCs w:val="false"/>
-          <w:sz w:val="21"/>
-          <w:szCs w:val="21"/>
-        </w:rPr>
         <w:t>12</w:t>
       </w:r>
       <w:r>
@@ -2065,42 +1638,7 @@
           <w:sz w:val="21"/>
           <w:szCs w:val="21"/>
         </w:rPr>
-        <w:t>/201</w:t>
-      </w:r>
-      <w:r>
-        <w:rPr>
-          <w:sz w:val="21"/>
-          <w:szCs w:val="21"/>
-        </w:rPr>
-        <w:t>7</w:t>
-      </w:r>
-      <w:r>
-        <w:rPr>
-          <w:sz w:val="21"/>
-          <w:szCs w:val="21"/>
-        </w:rPr>
-        <w:t xml:space="preserve"> - 0</w:t>
-      </w:r>
-      <w:r>
-        <w:rPr>
-          <w:sz w:val="21"/>
-          <w:szCs w:val="21"/>
-        </w:rPr>
-        <w:t>1</w:t>
-      </w:r>
-      <w:r>
-        <w:rPr>
-          <w:sz w:val="21"/>
-          <w:szCs w:val="21"/>
-        </w:rPr>
-        <w:t>/20</w:t>
-      </w:r>
-      <w:r>
-        <w:rPr>
-          <w:sz w:val="21"/>
-          <w:szCs w:val="21"/>
-        </w:rPr>
-        <w:t>20</w:t>
+        <w:t>/2017 - 01/2020</w:t>
       </w:r>
     </w:p>
     <w:p>
@@ -2122,13 +1660,12 @@
           <w:sz w:val="21"/>
           <w:szCs w:val="21"/>
         </w:rPr>
-        <w:t>Hand selected for aircraft engine maintenance run certification.</w:t>
-      </w:r>
-    </w:p>
-    <w:p>
-      <w:pPr>
-        <w:pStyle w:val="Normal"/>
-        <w:pBdr/>
+        <w:t>Hand selected for aircraft engine maintenance run certification</w:t>
+      </w:r>
+    </w:p>
+    <w:p>
+      <w:pPr>
+        <w:pStyle w:val="Normal"/>
         <w:spacing w:lineRule="auto" w:line="240" w:before="0" w:after="0"/>
         <w:rPr>
           <w:sz w:val="16"/>
@@ -2182,37 +1719,13 @@
           <w:sz w:val="21"/>
           <w:szCs w:val="21"/>
         </w:rPr>
-        <w:t>Seven Peaks Meetups</w:t>
-      </w:r>
-      <w:r>
-        <w:rPr>
-          <w:b/>
-          <w:sz w:val="21"/>
-          <w:szCs w:val="21"/>
-        </w:rPr>
-        <w:t xml:space="preserve">, </w:t>
-      </w:r>
-      <w:r>
-        <w:rPr>
-          <w:b/>
-          <w:sz w:val="21"/>
-          <w:szCs w:val="21"/>
-        </w:rPr>
-        <w:t>Bangkok</w:t>
-      </w:r>
-      <w:r>
-        <w:rPr>
-          <w:b/>
-          <w:sz w:val="21"/>
-          <w:szCs w:val="21"/>
-        </w:rPr>
-        <w:t>,</w:t>
+        <w:t>Seven Peaks Meetups, Bangkok,</w:t>
       </w:r>
       <w:r>
         <mc:AlternateContent>
           <mc:Choice Requires="wps">
             <w:drawing>
-              <wp:anchor behindDoc="0" distT="0" distB="0" distL="0" distR="0" simplePos="0" locked="0" layoutInCell="0" allowOverlap="1" relativeHeight="8" wp14:anchorId="6A04A26D">
+              <wp:anchor behindDoc="0" distT="5080" distB="5715" distL="635" distR="1270" simplePos="0" locked="0" layoutInCell="0" allowOverlap="1" relativeHeight="8" wp14:anchorId="6A04A26D">
                 <wp:simplePos x="0" y="0"/>
                 <wp:positionH relativeFrom="column">
                   <wp:posOffset>0</wp:posOffset>
@@ -2259,7 +1772,7 @@
           </mc:Choice>
           <mc:Fallback>
             <w:pict>
-              <v:shape id="shape_0" ID="Straight Arrow Connector 2" stroked="t" o:allowincell="f" style="position:absolute;margin-left:0pt;margin-top:0pt;width:550.55pt;height:0.95pt;mso-wrap-style:none;v-text-anchor:middle" wp14:anchorId="6A04A26D" type="_x0000_t32">
+              <v:shape id="shape_0" ID="Straight Arrow Connector 2" stroked="t" o:allowincell="f" style="position:absolute;margin-left:0pt;margin-top:0.05pt;width:550.55pt;height:0.95pt;mso-wrap-style:none;v-text-anchor:middle" wp14:anchorId="6A04A26D" type="_x0000_t32">
                 <v:fill o:detectmouseclick="t" on="false"/>
                 <v:stroke color="black" weight="9360" joinstyle="miter" endcap="flat"/>
                 <w10:wrap type="none"/>
@@ -2274,23 +1787,15 @@
           <w:sz w:val="21"/>
           <w:szCs w:val="21"/>
         </w:rPr>
+        <w:t xml:space="preserve"> Thailand</w:t>
+      </w:r>
+      <w:r>
+        <w:rPr>
+          <w:sz w:val="21"/>
+          <w:szCs w:val="21"/>
+        </w:rPr>
+        <w:tab/>
         <w:t xml:space="preserve"> </w:t>
-      </w:r>
-      <w:r>
-        <w:rPr>
-          <w:b/>
-          <w:sz w:val="21"/>
-          <w:szCs w:val="21"/>
-        </w:rPr>
-        <w:t>Thailand</w:t>
-      </w:r>
-      <w:r>
-        <w:rPr>
-          <w:sz w:val="21"/>
-          <w:szCs w:val="21"/>
-        </w:rPr>
-        <w:tab/>
-        <w:t xml:space="preserve"> 08/2018 - 08/2019</w:t>
       </w:r>
     </w:p>
     <w:p>
@@ -2311,35 +1816,7 @@
           <w:sz w:val="21"/>
           <w:szCs w:val="21"/>
         </w:rPr>
-        <w:t xml:space="preserve">Attended </w:t>
-      </w:r>
-      <w:r>
-        <w:rPr>
-          <w:sz w:val="21"/>
-          <w:szCs w:val="21"/>
-        </w:rPr>
-        <w:t>monthly</w:t>
-      </w:r>
-      <w:r>
-        <w:rPr>
-          <w:sz w:val="21"/>
-          <w:szCs w:val="21"/>
-        </w:rPr>
-        <w:t xml:space="preserve"> meetings to gain experience in Software Engineering </w:t>
-      </w:r>
-      <w:r>
-        <w:rPr>
-          <w:sz w:val="21"/>
-          <w:szCs w:val="21"/>
-        </w:rPr>
-        <w:t>and User Experience</w:t>
-      </w:r>
-      <w:r>
-        <w:rPr>
-          <w:sz w:val="21"/>
-          <w:szCs w:val="21"/>
-        </w:rPr>
-        <w:t xml:space="preserve"> related topics</w:t>
+        <w:t>Attended monthly meetings to gain experience in Software Engineering and User Experience related topics</w:t>
       </w:r>
     </w:p>
     <w:sectPr>
@@ -2508,7 +1985,7 @@
     <w:lvl w:ilvl="0">
       <w:start w:val="1"/>
       <w:numFmt w:val="bullet"/>
-      <w:lvlText w:val="●"/>
+      <w:lvlText w:val=""/>
       <w:lvlJc w:val="left"/>
       <w:pPr>
         <w:tabs>
@@ -2517,8 +1994,7 @@
         <w:ind w:left="720" w:hanging="360"/>
       </w:pPr>
       <w:rPr>
-        <w:rFonts w:ascii="Noto Sans Symbols" w:hAnsi="Noto Sans Symbols" w:cs="Noto Sans Symbols" w:hint="default"/>
-        <w:b w:val="false"/>
+        <w:rFonts w:ascii="Wingdings" w:hAnsi="Wingdings" w:cs="Wingdings" w:hint="default"/>
       </w:rPr>
     </w:lvl>
     <w:lvl w:ilvl="1">
@@ -3318,6 +2794,7 @@
     <w:qFormat/>
     <w:pPr>
       <w:widowControl/>
+      <w:suppressAutoHyphens w:val="true"/>
       <w:bidi w:val="0"/>
       <w:spacing w:lineRule="auto" w:line="259" w:before="0" w:after="160"/>
       <w:jc w:val="left"/>
@@ -3476,6 +2953,18 @@
       <w:u w:val="single"/>
     </w:rPr>
   </w:style>
+  <w:style w:type="character" w:styleId="Bullets">
+    <w:name w:val="Bullets"/>
+    <w:qFormat/>
+    <w:rPr>
+      <w:rFonts w:ascii="OpenSymbol" w:hAnsi="OpenSymbol" w:eastAsia="OpenSymbol" w:cs="OpenSymbol"/>
+    </w:rPr>
+  </w:style>
+  <w:style w:type="character" w:styleId="NumberingSymbols">
+    <w:name w:val="Numbering Symbols"/>
+    <w:qFormat/>
+    <w:rPr/>
+  </w:style>
   <w:style w:type="paragraph" w:styleId="Heading">
     <w:name w:val="Heading"/>
     <w:basedOn w:val="Normal"/>
@@ -3606,6 +3095,10 @@
     <w:uiPriority w:val="99"/>
     <w:semiHidden/>
     <w:unhideWhenUsed/>
+    <w:qFormat/>
+  </w:style>
+  <w:style w:type="numbering" w:styleId="Bullet">
+    <w:name w:val="Bullet •"/>
     <w:qFormat/>
   </w:style>
   <w:style w:type="table" w:default="1" w:styleId="TableNormal">

</xml_diff>